<commit_message>
Prepositions of place, time
</commit_message>
<xml_diff>
--- a/Tests.docx
+++ b/Tests.docx
@@ -320,30 +320,60 @@
         </w:rPr>
         <w:t>whose, possessive ‘s – Whose is this? It’s Mike’s</w:t>
       </w:r>
+    </w:p>
+    <w:p>
+      <w:pPr>
+        <w:spacing w:after="0" w:line="276" w:lineRule="auto"/>
+        <w:contextualSpacing/>
+        <w:rPr>
+          <w:rFonts w:ascii="Times New Roman" w:hAnsi="Times New Roman" w:cs="Times New Roman"/>
+        </w:rPr>
+      </w:pPr>
+      <w:r>
+        <w:rPr>
+          <w:rFonts w:ascii="Times New Roman" w:hAnsi="Times New Roman" w:cs="Times New Roman"/>
+        </w:rPr>
+        <w:t>at, in, on – prepositions of time</w:t>
+      </w:r>
+    </w:p>
+    <w:p>
+      <w:pPr>
+        <w:spacing w:after="0" w:line="276" w:lineRule="auto"/>
+        <w:contextualSpacing/>
+        <w:rPr>
+          <w:rFonts w:ascii="Times New Roman" w:hAnsi="Times New Roman" w:cs="Times New Roman"/>
+        </w:rPr>
+      </w:pPr>
+      <w:r>
+        <w:rPr>
+          <w:rFonts w:ascii="Times New Roman" w:hAnsi="Times New Roman" w:cs="Times New Roman"/>
+        </w:rPr>
+        <w:t>at, in, on – prepositions of place</w:t>
+      </w:r>
+    </w:p>
+    <w:p>
+      <w:pPr>
+        <w:spacing w:after="0" w:line="276" w:lineRule="auto"/>
+        <w:contextualSpacing/>
+        <w:rPr>
+          <w:rFonts w:ascii="Times New Roman" w:hAnsi="Times New Roman" w:cs="Times New Roman"/>
+        </w:rPr>
+      </w:pPr>
+    </w:p>
+    <w:p>
+      <w:pPr>
+        <w:rPr>
+          <w:rFonts w:ascii="Times New Roman" w:hAnsi="Times New Roman" w:cs="Times New Roman"/>
+        </w:rPr>
+      </w:pPr>
+      <w:r>
+        <w:rPr>
+          <w:rFonts w:ascii="Times New Roman" w:hAnsi="Times New Roman" w:cs="Times New Roman"/>
+        </w:rPr>
+        <w:br w:type="page"/>
+      </w:r>
       <w:bookmarkStart w:id="0" w:name="_GoBack"/>
       <w:bookmarkEnd w:id="0"/>
-    </w:p>
-    <w:p>
-      <w:pPr>
-        <w:spacing w:after="0" w:line="276" w:lineRule="auto"/>
-        <w:contextualSpacing/>
-        <w:rPr>
-          <w:rFonts w:ascii="Times New Roman" w:hAnsi="Times New Roman" w:cs="Times New Roman"/>
-        </w:rPr>
-      </w:pPr>
-    </w:p>
-    <w:p>
-      <w:pPr>
-        <w:rPr>
-          <w:rFonts w:ascii="Times New Roman" w:hAnsi="Times New Roman" w:cs="Times New Roman"/>
-        </w:rPr>
-      </w:pPr>
-      <w:r>
-        <w:rPr>
-          <w:rFonts w:ascii="Times New Roman" w:hAnsi="Times New Roman" w:cs="Times New Roman"/>
-        </w:rPr>
-        <w:br w:type="page"/>
-      </w:r>
     </w:p>
     <w:p>
       <w:pPr>

</xml_diff>